<commit_message>
Minor changes to NFT section
</commit_message>
<xml_diff>
--- a/Book/07_1_NFTUmran.docx
+++ b/Book/07_1_NFTUmran.docx
@@ -16,48 +16,26 @@
     </w:p>
     <w:p>
       <w:pPr>
+        <w:pStyle w:val="Heading3"/>
+      </w:pPr>
+      <w:r>
+        <w:t>NFT Use Cases</w:t>
+      </w:r>
+    </w:p>
+    <w:p>
+      <w:pPr>
+        <w:pStyle w:val="Heading4"/>
+      </w:pPr>
+      <w:r>
+        <w:t>Art</w:t>
+      </w:r>
+    </w:p>
+    <w:p>
+      <w:pPr>
         <w:spacing w:line="360" w:lineRule="auto"/>
         <w:jc w:val="both"/>
         <w:rPr>
           <w:rFonts w:cstheme="minorHAnsi"/>
-          <w:b/>
-          <w:bCs/>
-        </w:rPr>
-      </w:pPr>
-      <w:r>
-        <w:rPr>
-          <w:rFonts w:cstheme="minorHAnsi"/>
-          <w:b/>
-          <w:bCs/>
-        </w:rPr>
-        <w:t>NFT Use Cases</w:t>
-      </w:r>
-    </w:p>
-    <w:p>
-      <w:pPr>
-        <w:spacing w:line="360" w:lineRule="auto"/>
-        <w:jc w:val="both"/>
-        <w:rPr>
-          <w:rFonts w:cstheme="minorHAnsi"/>
-          <w:b/>
-          <w:bCs/>
-        </w:rPr>
-      </w:pPr>
-      <w:r>
-        <w:rPr>
-          <w:rFonts w:cstheme="minorHAnsi"/>
-          <w:b/>
-          <w:bCs/>
-        </w:rPr>
-        <w:t>Art</w:t>
-      </w:r>
-    </w:p>
-    <w:p>
-      <w:pPr>
-        <w:spacing w:line="360" w:lineRule="auto"/>
-        <w:jc w:val="both"/>
-        <w:rPr>
-          <w:rFonts w:cstheme="minorHAnsi"/>
           <w:color w:val="000000"/>
           <w:shd w:val="clear" w:color="auto" w:fill="FFFFFF"/>
         </w:rPr>
@@ -148,7 +126,23 @@
           <w:color w:val="000000"/>
           <w:shd w:val="clear" w:color="auto" w:fill="FFFFFF"/>
         </w:rPr>
-        <w:t xml:space="preserve"> the origins of digital art NFT’s started much earlier in 2014. </w:t>
+        <w:t xml:space="preserve"> the origins of digital art NFT’s start</w:t>
+      </w:r>
+      <w:r>
+        <w:rPr>
+          <w:rFonts w:cstheme="minorHAnsi"/>
+          <w:color w:val="000000"/>
+          <w:shd w:val="clear" w:color="auto" w:fill="FFFFFF"/>
+        </w:rPr>
+        <w:t>ing</w:t>
+      </w:r>
+      <w:r>
+        <w:rPr>
+          <w:rFonts w:cstheme="minorHAnsi"/>
+          <w:color w:val="000000"/>
+          <w:shd w:val="clear" w:color="auto" w:fill="FFFFFF"/>
+        </w:rPr>
+        <w:t xml:space="preserve"> much earlier in 2014. </w:t>
       </w:r>
       <w:r>
         <w:rPr>
@@ -593,7 +587,19 @@
           <w:i/>
           <w:iCs/>
         </w:rPr>
-        <w:t>nominal authenticity</w:t>
+        <w:t xml:space="preserve">nominal authenticity, </w:t>
+      </w:r>
+      <w:r>
+        <w:rPr>
+          <w:rFonts w:cstheme="minorHAnsi"/>
+        </w:rPr>
+        <w:t xml:space="preserve">which Dutton (2003) states as the </w:t>
+      </w:r>
+      <w:r>
+        <w:rPr>
+          <w:rFonts w:cstheme="minorHAnsi"/>
+        </w:rPr>
+        <w:t xml:space="preserve"> </w:t>
       </w:r>
       <w:r>
         <w:rPr>
@@ -601,31 +607,7 @@
           <w:i/>
           <w:iCs/>
         </w:rPr>
-        <w:t xml:space="preserve">, </w:t>
-      </w:r>
-      <w:r>
-        <w:rPr>
-          <w:rFonts w:cstheme="minorHAnsi"/>
-        </w:rPr>
-        <w:t xml:space="preserve">which </w:t>
-      </w:r>
-      <w:r>
-        <w:rPr>
-          <w:rFonts w:cstheme="minorHAnsi"/>
-        </w:rPr>
-        <w:t>Dutton (2003)</w:t>
-      </w:r>
-      <w:r>
-        <w:rPr>
-          <w:rFonts w:cstheme="minorHAnsi"/>
-        </w:rPr>
-        <w:t xml:space="preserve"> states as the </w:t>
-      </w:r>
-      <w:r>
-        <w:rPr>
-          <w:rFonts w:cstheme="minorHAnsi"/>
-        </w:rPr>
-        <w:t xml:space="preserve"> </w:t>
+        <w:t>“correct identification of the origins, authorship, or provenance of an object”</w:t>
       </w:r>
       <w:r>
         <w:rPr>
@@ -633,30 +615,6 @@
           <w:i/>
           <w:iCs/>
         </w:rPr>
-        <w:t>“</w:t>
-      </w:r>
-      <w:r>
-        <w:rPr>
-          <w:rFonts w:cstheme="minorHAnsi"/>
-          <w:i/>
-          <w:iCs/>
-        </w:rPr>
-        <w:t>correct identification of the origins, authorship, or provenance of an object</w:t>
-      </w:r>
-      <w:r>
-        <w:rPr>
-          <w:rFonts w:cstheme="minorHAnsi"/>
-          <w:i/>
-          <w:iCs/>
-        </w:rPr>
-        <w:t>”</w:t>
-      </w:r>
-      <w:r>
-        <w:rPr>
-          <w:rFonts w:cstheme="minorHAnsi"/>
-          <w:i/>
-          <w:iCs/>
-        </w:rPr>
         <w:t xml:space="preserve"> </w:t>
       </w:r>
       <w:r>
@@ -815,19 +773,7 @@
         <w:rPr>
           <w:rFonts w:cstheme="minorHAnsi"/>
         </w:rPr>
-        <w:t>) this function</w:t>
-      </w:r>
-      <w:r>
-        <w:rPr>
-          <w:rFonts w:cstheme="minorHAnsi"/>
-        </w:rPr>
-        <w:t>s</w:t>
-      </w:r>
-      <w:r>
-        <w:rPr>
-          <w:rFonts w:cstheme="minorHAnsi"/>
-        </w:rPr>
-        <w:t xml:space="preserve"> as a</w:t>
+        <w:t>) this functions as a</w:t>
       </w:r>
       <w:r>
         <w:rPr>
@@ -967,13 +913,7 @@
         <w:rPr>
           <w:rFonts w:cstheme="minorHAnsi"/>
         </w:rPr>
-        <w:t xml:space="preserve"> </w:t>
-      </w:r>
-      <w:r>
-        <w:rPr>
-          <w:rFonts w:cstheme="minorHAnsi"/>
-        </w:rPr>
-        <w:t>Nominal authenticity becomes secure and immutable.</w:t>
+        <w:t xml:space="preserve"> Nominal authenticity becomes secure and immutable.</w:t>
       </w:r>
     </w:p>
     <w:p>
@@ -1014,7 +954,6 @@
           <w:b/>
           <w:bCs/>
         </w:rPr>
-        <w:lastRenderedPageBreak/>
         <w:t>Secure Digital Provenance</w:t>
       </w:r>
       <w:r>
@@ -1065,7 +1004,14 @@
         <w:rPr>
           <w:rFonts w:cstheme="minorHAnsi"/>
         </w:rPr>
-        <w:t xml:space="preserve">Provenance not only helps assign work to an </w:t>
+        <w:t xml:space="preserve">Provenance not only helps assign </w:t>
+      </w:r>
+      <w:r>
+        <w:rPr>
+          <w:rFonts w:cstheme="minorHAnsi"/>
+        </w:rPr>
+        <w:lastRenderedPageBreak/>
+        <w:t xml:space="preserve">work to an </w:t>
       </w:r>
       <w:r>
         <w:rPr>
@@ -2307,16 +2253,7 @@
           <w:color w:val="4D5156"/>
           <w:shd w:val="clear" w:color="auto" w:fill="FFFFFF"/>
         </w:rPr>
-        <w:t>collectors; a pre-</w:t>
-      </w:r>
-      <w:r>
-        <w:rPr>
-          <w:rFonts w:cstheme="minorHAnsi"/>
-          <w:color w:val="4D5156"/>
-          <w:shd w:val="clear" w:color="auto" w:fill="FFFFFF"/>
-        </w:rPr>
-        <w:lastRenderedPageBreak/>
-        <w:t xml:space="preserve">determined royalty payment rate set by the creator would still guarantee the artist/creator is paid directly from </w:t>
+        <w:t xml:space="preserve">collectors; a pre-determined royalty payment rate set by the creator would still guarantee the artist/creator is paid directly from </w:t>
       </w:r>
       <w:r>
         <w:rPr>
@@ -2374,6 +2311,7 @@
           <w:color w:val="4D5156"/>
           <w:shd w:val="clear" w:color="auto" w:fill="FFFFFF"/>
         </w:rPr>
+        <w:lastRenderedPageBreak/>
         <w:t>H</w:t>
       </w:r>
       <w:r>
@@ -2788,9 +2726,8 @@
           <w:color w:val="4D5156"/>
           <w:shd w:val="clear" w:color="auto" w:fill="FFFFFF"/>
         </w:rPr>
-        <w:t xml:space="preserve">he </w:t>
-      </w:r>
-      <w:proofErr w:type="spellStart"/>
+        <w:t>he block</w:t>
+      </w:r>
       <w:r>
         <w:rPr>
           <w:rFonts w:cstheme="minorHAnsi"/>
@@ -2799,9 +2736,8 @@
           <w:color w:val="4D5156"/>
           <w:shd w:val="clear" w:color="auto" w:fill="FFFFFF"/>
         </w:rPr>
-        <w:t>blockhain</w:t>
-      </w:r>
-      <w:proofErr w:type="spellEnd"/>
+        <w:t>c</w:t>
+      </w:r>
       <w:r>
         <w:rPr>
           <w:rFonts w:cstheme="minorHAnsi"/>
@@ -2810,7 +2746,7 @@
           <w:color w:val="4D5156"/>
           <w:shd w:val="clear" w:color="auto" w:fill="FFFFFF"/>
         </w:rPr>
-        <w:t xml:space="preserve"> </w:t>
+        <w:t xml:space="preserve">hain </w:t>
       </w:r>
       <w:r>
         <w:rPr>
@@ -2862,28 +2798,12 @@
     </w:p>
     <w:p>
       <w:pPr>
-        <w:spacing w:line="360" w:lineRule="auto"/>
-        <w:jc w:val="both"/>
-        <w:rPr>
-          <w:rFonts w:cstheme="minorHAnsi"/>
-          <w:b/>
-          <w:bCs/>
-        </w:rPr>
-      </w:pPr>
-      <w:r>
-        <w:rPr>
-          <w:rFonts w:cstheme="minorHAnsi"/>
-          <w:b/>
-          <w:bCs/>
-        </w:rPr>
+        <w:pStyle w:val="Heading4"/>
+      </w:pPr>
+      <w:r>
         <w:t xml:space="preserve">Computer &amp; Video </w:t>
       </w:r>
       <w:r>
-        <w:rPr>
-          <w:rFonts w:cstheme="minorHAnsi"/>
-          <w:b/>
-          <w:bCs/>
-        </w:rPr>
         <w:t>Games</w:t>
       </w:r>
     </w:p>
@@ -3267,42 +3187,15 @@
           <w:color w:val="4D5156"/>
           <w:shd w:val="clear" w:color="auto" w:fill="FFFFFF"/>
         </w:rPr>
-        <w:t xml:space="preserve">adapted their business models to include reselling of retro/second hand games, </w:t>
-      </w:r>
-      <w:proofErr w:type="gramStart"/>
-      <w:r>
-        <w:rPr>
-          <w:rFonts w:cstheme="minorHAnsi"/>
-          <w:color w:val="4D5156"/>
-          <w:shd w:val="clear" w:color="auto" w:fill="FFFFFF"/>
-        </w:rPr>
-        <w:t>the vast majority of</w:t>
-      </w:r>
-      <w:proofErr w:type="gramEnd"/>
-      <w:r>
-        <w:rPr>
-          <w:rFonts w:cstheme="minorHAnsi"/>
-          <w:color w:val="4D5156"/>
-          <w:shd w:val="clear" w:color="auto" w:fill="FFFFFF"/>
-        </w:rPr>
-        <w:t xml:space="preserve"> </w:t>
-      </w:r>
-      <w:r>
-        <w:rPr>
-          <w:rFonts w:cstheme="minorHAnsi"/>
-          <w:color w:val="4D5156"/>
-          <w:shd w:val="clear" w:color="auto" w:fill="FFFFFF"/>
-        </w:rPr>
-        <w:t xml:space="preserve">publisher/developers/retailers aren’t able to directly benefit from the </w:t>
-      </w:r>
-      <w:r>
-        <w:rPr>
-          <w:rFonts w:cstheme="minorHAnsi"/>
-          <w:color w:val="4D5156"/>
-          <w:shd w:val="clear" w:color="auto" w:fill="FFFFFF"/>
-        </w:rPr>
-        <w:lastRenderedPageBreak/>
-        <w:t>emerging</w:t>
+        <w:t xml:space="preserve">adapted their business models to include reselling of retro/second hand games, the vast majority of </w:t>
+      </w:r>
+      <w:r>
+        <w:rPr>
+          <w:rFonts w:cstheme="minorHAnsi"/>
+          <w:color w:val="4D5156"/>
+          <w:shd w:val="clear" w:color="auto" w:fill="FFFFFF"/>
+        </w:rPr>
+        <w:t>publisher/developers/retailers aren’t able to directly benefit from the emerging</w:t>
       </w:r>
       <w:r>
         <w:rPr>
@@ -3384,19 +3277,7 @@
         <w:rPr>
           <w:rFonts w:cstheme="minorHAnsi"/>
         </w:rPr>
-        <w:t>offer</w:t>
-      </w:r>
-      <w:r>
-        <w:rPr>
-          <w:rFonts w:cstheme="minorHAnsi"/>
-        </w:rPr>
-        <w:t>ing</w:t>
-      </w:r>
-      <w:r>
-        <w:rPr>
-          <w:rFonts w:cstheme="minorHAnsi"/>
-        </w:rPr>
-        <w:t xml:space="preserve"> the following advantages:</w:t>
+        <w:t>offering the following advantages:</w:t>
       </w:r>
     </w:p>
     <w:p>
@@ -3512,7 +3393,16 @@
           <w:color w:val="4D5156"/>
           <w:shd w:val="clear" w:color="auto" w:fill="FFFFFF"/>
         </w:rPr>
-        <w:t>automated in perpetuity via smart contracts; once these are set by the publisher, future royalties of all sales can be paid directly to the publishers</w:t>
+        <w:t xml:space="preserve">automated in perpetuity via smart contracts; once these are set by the </w:t>
+      </w:r>
+      <w:r>
+        <w:rPr>
+          <w:rFonts w:cstheme="minorHAnsi"/>
+          <w:color w:val="4D5156"/>
+          <w:shd w:val="clear" w:color="auto" w:fill="FFFFFF"/>
+        </w:rPr>
+        <w:lastRenderedPageBreak/>
+        <w:t>publisher, future royalties of all sales can be paid directly to the publishers</w:t>
       </w:r>
       <w:r>
         <w:rPr>
@@ -3949,14 +3839,7 @@
             <w:rStyle w:val="Hyperlink"/>
             <w:rFonts w:cstheme="minorHAnsi"/>
           </w:rPr>
-          <w:t>miHoYo</w:t>
-        </w:r>
-        <w:r>
-          <w:rPr>
-            <w:rStyle w:val="Hyperlink"/>
-            <w:rFonts w:cstheme="minorHAnsi"/>
-          </w:rPr>
-          <w:t>’s</w:t>
+          <w:t>miHoYo’s</w:t>
         </w:r>
         <w:proofErr w:type="spellEnd"/>
         <w:r>
@@ -4730,6 +4613,7 @@
         <w:rPr>
           <w:rFonts w:cstheme="minorHAnsi"/>
         </w:rPr>
+        <w:lastRenderedPageBreak/>
         <w:t>players to monetise</w:t>
       </w:r>
       <w:r>
@@ -5257,16 +5141,6 @@
           <w:shd w:val="clear" w:color="auto" w:fill="FFFFFF"/>
         </w:rPr>
       </w:pPr>
-      <w:r>
-        <w:rPr>
-          <w:rFonts w:ascii="Arial" w:hAnsi="Arial" w:cs="Arial"/>
-          <w:color w:val="222222"/>
-          <w:sz w:val="20"/>
-          <w:szCs w:val="20"/>
-          <w:shd w:val="clear" w:color="auto" w:fill="FFFFFF"/>
-        </w:rPr>
-        <w:br w:type="page"/>
-      </w:r>
     </w:p>
     <w:sectPr>
       <w:pgSz w:w="11906" w:h="16838"/>
@@ -6552,6 +6426,72 @@
     <w:name w:val="Normal"/>
     <w:qFormat/>
   </w:style>
+  <w:style w:type="paragraph" w:styleId="Heading2">
+    <w:name w:val="heading 2"/>
+    <w:basedOn w:val="Normal"/>
+    <w:next w:val="Normal"/>
+    <w:link w:val="Heading2Char"/>
+    <w:uiPriority w:val="9"/>
+    <w:unhideWhenUsed/>
+    <w:qFormat/>
+    <w:rsid w:val="00044FC4"/>
+    <w:pPr>
+      <w:keepNext/>
+      <w:keepLines/>
+      <w:spacing w:before="40" w:after="0"/>
+      <w:outlineLvl w:val="1"/>
+    </w:pPr>
+    <w:rPr>
+      <w:rFonts w:asciiTheme="majorHAnsi" w:eastAsiaTheme="majorEastAsia" w:hAnsiTheme="majorHAnsi" w:cstheme="majorBidi"/>
+      <w:color w:val="2F5496" w:themeColor="accent1" w:themeShade="BF"/>
+      <w:sz w:val="26"/>
+      <w:szCs w:val="26"/>
+    </w:rPr>
+  </w:style>
+  <w:style w:type="paragraph" w:styleId="Heading3">
+    <w:name w:val="heading 3"/>
+    <w:basedOn w:val="Normal"/>
+    <w:next w:val="Normal"/>
+    <w:link w:val="Heading3Char"/>
+    <w:uiPriority w:val="9"/>
+    <w:unhideWhenUsed/>
+    <w:qFormat/>
+    <w:rsid w:val="00044FC4"/>
+    <w:pPr>
+      <w:keepNext/>
+      <w:keepLines/>
+      <w:spacing w:before="40" w:after="0"/>
+      <w:outlineLvl w:val="2"/>
+    </w:pPr>
+    <w:rPr>
+      <w:rFonts w:asciiTheme="majorHAnsi" w:eastAsiaTheme="majorEastAsia" w:hAnsiTheme="majorHAnsi" w:cstheme="majorBidi"/>
+      <w:color w:val="1F3763" w:themeColor="accent1" w:themeShade="7F"/>
+      <w:sz w:val="24"/>
+      <w:szCs w:val="24"/>
+    </w:rPr>
+  </w:style>
+  <w:style w:type="paragraph" w:styleId="Heading4">
+    <w:name w:val="heading 4"/>
+    <w:basedOn w:val="Normal"/>
+    <w:next w:val="Normal"/>
+    <w:link w:val="Heading4Char"/>
+    <w:uiPriority w:val="9"/>
+    <w:unhideWhenUsed/>
+    <w:qFormat/>
+    <w:rsid w:val="00044FC4"/>
+    <w:pPr>
+      <w:keepNext/>
+      <w:keepLines/>
+      <w:spacing w:before="40" w:after="0"/>
+      <w:outlineLvl w:val="3"/>
+    </w:pPr>
+    <w:rPr>
+      <w:rFonts w:asciiTheme="majorHAnsi" w:eastAsiaTheme="majorEastAsia" w:hAnsiTheme="majorHAnsi" w:cstheme="majorBidi"/>
+      <w:i/>
+      <w:iCs/>
+      <w:color w:val="2F5496" w:themeColor="accent1" w:themeShade="BF"/>
+    </w:rPr>
+  </w:style>
   <w:style w:type="character" w:default="1" w:styleId="DefaultParagraphFont">
     <w:name w:val="Default Paragraph Font"/>
     <w:uiPriority w:val="1"/>
@@ -6679,6 +6619,45 @@
       <w:bCs/>
       <w:sz w:val="20"/>
       <w:szCs w:val="20"/>
+    </w:rPr>
+  </w:style>
+  <w:style w:type="character" w:customStyle="1" w:styleId="Heading2Char">
+    <w:name w:val="Heading 2 Char"/>
+    <w:basedOn w:val="DefaultParagraphFont"/>
+    <w:link w:val="Heading2"/>
+    <w:uiPriority w:val="9"/>
+    <w:rsid w:val="00044FC4"/>
+    <w:rPr>
+      <w:rFonts w:asciiTheme="majorHAnsi" w:eastAsiaTheme="majorEastAsia" w:hAnsiTheme="majorHAnsi" w:cstheme="majorBidi"/>
+      <w:color w:val="2F5496" w:themeColor="accent1" w:themeShade="BF"/>
+      <w:sz w:val="26"/>
+      <w:szCs w:val="26"/>
+    </w:rPr>
+  </w:style>
+  <w:style w:type="character" w:customStyle="1" w:styleId="Heading3Char">
+    <w:name w:val="Heading 3 Char"/>
+    <w:basedOn w:val="DefaultParagraphFont"/>
+    <w:link w:val="Heading3"/>
+    <w:uiPriority w:val="9"/>
+    <w:rsid w:val="00044FC4"/>
+    <w:rPr>
+      <w:rFonts w:asciiTheme="majorHAnsi" w:eastAsiaTheme="majorEastAsia" w:hAnsiTheme="majorHAnsi" w:cstheme="majorBidi"/>
+      <w:color w:val="1F3763" w:themeColor="accent1" w:themeShade="7F"/>
+      <w:sz w:val="24"/>
+      <w:szCs w:val="24"/>
+    </w:rPr>
+  </w:style>
+  <w:style w:type="character" w:customStyle="1" w:styleId="Heading4Char">
+    <w:name w:val="Heading 4 Char"/>
+    <w:basedOn w:val="DefaultParagraphFont"/>
+    <w:link w:val="Heading4"/>
+    <w:uiPriority w:val="9"/>
+    <w:rsid w:val="00044FC4"/>
+    <w:rPr>
+      <w:rFonts w:asciiTheme="majorHAnsi" w:eastAsiaTheme="majorEastAsia" w:hAnsiTheme="majorHAnsi" w:cstheme="majorBidi"/>
+      <w:i/>
+      <w:iCs/>
+      <w:color w:val="2F5496" w:themeColor="accent1" w:themeShade="BF"/>
     </w:rPr>
   </w:style>
 </w:styles>

</xml_diff>